<commit_message>
updated assignments for all units
</commit_message>
<xml_diff>
--- a/semester2/SEP/SEP_individual_report_u3149399.docx
+++ b/semester2/SEP/SEP_individual_report_u3149399.docx
@@ -10,6 +10,7 @@
           <w:docPartUnique/>
         </w:docPartObj>
       </w:sdtPr>
+      <w:sdtEndPr/>
       <w:sdtContent>
         <w:p>
           <w:r>
@@ -133,6 +134,7 @@
                                     <w:dataBinding w:prefixMappings="xmlns:ns0='http://purl.org/dc/elements/1.1/' xmlns:ns1='http://schemas.openxmlformats.org/package/2006/metadata/core-properties' " w:xpath="/ns1:coreProperties[1]/ns0:creator[1]" w:storeItemID="{6C3C8BC8-F283-45AE-878A-BAB7291924A1}"/>
                                     <w:text/>
                                   </w:sdtPr>
+                                  <w:sdtEndPr/>
                                   <w:sdtContent>
                                     <w:p>
                                       <w:pPr>
@@ -171,25 +173,21 @@
                                       <w:alias w:val="Company"/>
                                       <w:tag w:val=""/>
                                       <w:id w:val="1618182777"/>
+                                      <w:showingPlcHdr/>
                                       <w:dataBinding w:prefixMappings="xmlns:ns0='http://schemas.openxmlformats.org/officeDocument/2006/extended-properties' " w:xpath="/ns0:Properties[1]/ns0:Company[1]" w:storeItemID="{6668398D-A668-4E3E-A5EB-62B293D839F1}"/>
                                       <w:text/>
                                     </w:sdtPr>
+                                    <w:sdtEndPr/>
                                     <w:sdtContent>
                                       <w:r>
                                         <w:rPr>
                                           <w:caps/>
                                           <w:color w:val="FFFFFF" w:themeColor="background1"/>
                                         </w:rPr>
-                                        <w:t>Tenzin dendup</w:t>
+                                        <w:t xml:space="preserve">     </w:t>
                                       </w:r>
                                     </w:sdtContent>
                                   </w:sdt>
-                                  <w:r>
-                                    <w:rPr>
-                                      <w:color w:val="FFFFFF" w:themeColor="background1"/>
-                                    </w:rPr>
-                                    <w:t>  </w:t>
-                                  </w:r>
                                   <w:sdt>
                                     <w:sdtPr>
                                       <w:rPr>
@@ -201,6 +199,7 @@
                                       <w:dataBinding w:prefixMappings="xmlns:ns0='http://schemas.microsoft.com/office/2006/coverPageProps' " w:xpath="/ns0:CoverPageProperties[1]/ns0:CompanyAddress[1]" w:storeItemID="{55AF091B-3C7A-41E3-B477-F2FDAA23CFDA}"/>
                                       <w:text/>
                                     </w:sdtPr>
+                                    <w:sdtEndPr/>
                                     <w:sdtContent>
                                       <w:r>
                                         <w:rPr>
@@ -270,6 +269,7 @@
                                     <w:dataBinding w:prefixMappings="xmlns:ns0='http://purl.org/dc/elements/1.1/' xmlns:ns1='http://schemas.openxmlformats.org/package/2006/metadata/core-properties' " w:xpath="/ns1:coreProperties[1]/ns0:title[1]" w:storeItemID="{6C3C8BC8-F283-45AE-878A-BAB7291924A1}"/>
                                     <w:text/>
                                   </w:sdtPr>
+                                  <w:sdtEndPr/>
                                   <w:sdtContent>
                                     <w:p>
                                       <w:pPr>
@@ -335,6 +335,7 @@
                               <w:dataBinding w:prefixMappings="xmlns:ns0='http://purl.org/dc/elements/1.1/' xmlns:ns1='http://schemas.openxmlformats.org/package/2006/metadata/core-properties' " w:xpath="/ns1:coreProperties[1]/ns0:creator[1]" w:storeItemID="{6C3C8BC8-F283-45AE-878A-BAB7291924A1}"/>
                               <w:text/>
                             </w:sdtPr>
+                            <w:sdtEndPr/>
                             <w:sdtContent>
                               <w:p>
                                 <w:pPr>
@@ -373,25 +374,21 @@
                                 <w:alias w:val="Company"/>
                                 <w:tag w:val=""/>
                                 <w:id w:val="1618182777"/>
+                                <w:showingPlcHdr/>
                                 <w:dataBinding w:prefixMappings="xmlns:ns0='http://schemas.openxmlformats.org/officeDocument/2006/extended-properties' " w:xpath="/ns0:Properties[1]/ns0:Company[1]" w:storeItemID="{6668398D-A668-4E3E-A5EB-62B293D839F1}"/>
                                 <w:text/>
                               </w:sdtPr>
+                              <w:sdtEndPr/>
                               <w:sdtContent>
                                 <w:r>
                                   <w:rPr>
                                     <w:caps/>
                                     <w:color w:val="FFFFFF" w:themeColor="background1"/>
                                   </w:rPr>
-                                  <w:t>Tenzin dendup</w:t>
+                                  <w:t xml:space="preserve">     </w:t>
                                 </w:r>
                               </w:sdtContent>
                             </w:sdt>
-                            <w:r>
-                              <w:rPr>
-                                <w:color w:val="FFFFFF" w:themeColor="background1"/>
-                              </w:rPr>
-                              <w:t>  </w:t>
-                            </w:r>
                             <w:sdt>
                               <w:sdtPr>
                                 <w:rPr>
@@ -403,6 +400,7 @@
                                 <w:dataBinding w:prefixMappings="xmlns:ns0='http://schemas.microsoft.com/office/2006/coverPageProps' " w:xpath="/ns0:CoverPageProperties[1]/ns0:CompanyAddress[1]" w:storeItemID="{55AF091B-3C7A-41E3-B477-F2FDAA23CFDA}"/>
                                 <w:text/>
                               </w:sdtPr>
+                              <w:sdtEndPr/>
                               <w:sdtContent>
                                 <w:r>
                                   <w:rPr>
@@ -438,6 +436,7 @@
                               <w:dataBinding w:prefixMappings="xmlns:ns0='http://purl.org/dc/elements/1.1/' xmlns:ns1='http://schemas.openxmlformats.org/package/2006/metadata/core-properties' " w:xpath="/ns1:coreProperties[1]/ns0:title[1]" w:storeItemID="{6C3C8BC8-F283-45AE-878A-BAB7291924A1}"/>
                               <w:text/>
                             </w:sdtPr>
+                            <w:sdtEndPr/>
                             <w:sdtContent>
                               <w:p>
                                 <w:pPr>
@@ -481,6 +480,15 @@
         </w:p>
         <w:sdt>
           <w:sdtPr>
+            <w:rPr>
+              <w:rFonts w:asciiTheme="minorHAnsi" w:eastAsiaTheme="minorHAnsi" w:hAnsiTheme="minorHAnsi" w:cstheme="minorBidi"/>
+              <w:b w:val="0"/>
+              <w:bCs w:val="0"/>
+              <w:color w:val="auto"/>
+              <w:sz w:val="24"/>
+              <w:szCs w:val="24"/>
+              <w:lang w:val="en-AU"/>
+            </w:rPr>
             <w:id w:val="1607067393"/>
             <w:docPartObj>
               <w:docPartGallery w:val="Table of Contents"/>
@@ -489,12 +497,7 @@
           </w:sdtPr>
           <w:sdtEndPr>
             <w:rPr>
-              <w:rFonts w:asciiTheme="minorHAnsi" w:eastAsiaTheme="minorHAnsi" w:hAnsiTheme="minorHAnsi" w:cstheme="minorBidi"/>
               <w:noProof/>
-              <w:color w:val="auto"/>
-              <w:sz w:val="24"/>
-              <w:szCs w:val="24"/>
-              <w:lang w:val="en-AU"/>
             </w:rPr>
           </w:sdtEndPr>
           <w:sdtContent>
@@ -503,12 +506,7 @@
                 <w:pStyle w:val="TOCHeading"/>
               </w:pPr>
               <w:r>
-                <w:t>Table of Conte</w:t>
-              </w:r>
-              <w:bookmarkStart w:id="0" w:name="_GoBack"/>
-              <w:bookmarkEnd w:id="0"/>
-              <w:r>
-                <w:t>nts</w:t>
+                <w:t>Table of Contents</w:t>
               </w:r>
             </w:p>
             <w:p>
@@ -542,7 +540,7 @@
                 </w:rPr>
                 <w:fldChar w:fldCharType="separate"/>
               </w:r>
-              <w:hyperlink w:anchor="_Toc496560633" w:history="1">
+              <w:hyperlink w:anchor="_Toc497033215" w:history="1">
                 <w:r>
                   <w:rPr>
                     <w:rStyle w:val="Hyperlink"/>
@@ -569,7 +567,7 @@
                     <w:noProof/>
                     <w:webHidden/>
                   </w:rPr>
-                  <w:instrText xml:space="preserve"> PAGEREF _Toc496560633 \h </w:instrText>
+                  <w:instrText xml:space="preserve"> PAGEREF _Toc497033215 \h </w:instrText>
                 </w:r>
                 <w:r>
                   <w:rPr>
@@ -614,7 +612,7 @@
                   <w:lang w:eastAsia="en-AU"/>
                 </w:rPr>
               </w:pPr>
-              <w:hyperlink w:anchor="_Toc496560634" w:history="1">
+              <w:hyperlink w:anchor="_Toc497033216" w:history="1">
                 <w:r>
                   <w:rPr>
                     <w:rStyle w:val="Hyperlink"/>
@@ -641,7 +639,7 @@
                     <w:noProof/>
                     <w:webHidden/>
                   </w:rPr>
-                  <w:instrText xml:space="preserve"> PAGEREF _Toc496560634 \h </w:instrText>
+                  <w:instrText xml:space="preserve"> PAGEREF _Toc497033216 \h </w:instrText>
                 </w:r>
                 <w:r>
                   <w:rPr>
@@ -686,7 +684,7 @@
                   <w:lang w:eastAsia="en-AU"/>
                 </w:rPr>
               </w:pPr>
-              <w:hyperlink w:anchor="_Toc496560635" w:history="1">
+              <w:hyperlink w:anchor="_Toc497033217" w:history="1">
                 <w:r>
                   <w:rPr>
                     <w:rStyle w:val="Hyperlink"/>
@@ -713,7 +711,7 @@
                     <w:noProof/>
                     <w:webHidden/>
                   </w:rPr>
-                  <w:instrText xml:space="preserve"> PAGEREF _Toc496560635 \h </w:instrText>
+                  <w:instrText xml:space="preserve"> PAGEREF _Toc497033217 \h </w:instrText>
                 </w:r>
                 <w:r>
                   <w:rPr>
@@ -733,7 +731,7 @@
                     <w:noProof/>
                     <w:webHidden/>
                   </w:rPr>
-                  <w:t>4</w:t>
+                  <w:t>5</w:t>
                 </w:r>
                 <w:r>
                   <w:rPr>
@@ -758,7 +756,7 @@
                   <w:lang w:eastAsia="en-AU"/>
                 </w:rPr>
               </w:pPr>
-              <w:hyperlink w:anchor="_Toc496560636" w:history="1">
+              <w:hyperlink w:anchor="_Toc497033218" w:history="1">
                 <w:r>
                   <w:rPr>
                     <w:rStyle w:val="Hyperlink"/>
@@ -785,7 +783,7 @@
                     <w:noProof/>
                     <w:webHidden/>
                   </w:rPr>
-                  <w:instrText xml:space="preserve"> PAGEREF _Toc496560636 \h </w:instrText>
+                  <w:instrText xml:space="preserve"> PAGEREF _Toc497033218 \h </w:instrText>
                 </w:r>
                 <w:r>
                   <w:rPr>
@@ -805,7 +803,7 @@
                     <w:noProof/>
                     <w:webHidden/>
                   </w:rPr>
-                  <w:t>4</w:t>
+                  <w:t>5</w:t>
                 </w:r>
                 <w:r>
                   <w:rPr>
@@ -830,7 +828,7 @@
                   <w:lang w:eastAsia="en-AU"/>
                 </w:rPr>
               </w:pPr>
-              <w:hyperlink w:anchor="_Toc496560637" w:history="1">
+              <w:hyperlink w:anchor="_Toc497033219" w:history="1">
                 <w:r>
                   <w:rPr>
                     <w:rStyle w:val="Hyperlink"/>
@@ -857,7 +855,7 @@
                     <w:noProof/>
                     <w:webHidden/>
                   </w:rPr>
-                  <w:instrText xml:space="preserve"> PAGEREF _Toc496560637 \h </w:instrText>
+                  <w:instrText xml:space="preserve"> PAGEREF _Toc497033219 \h </w:instrText>
                 </w:r>
                 <w:r>
                   <w:rPr>
@@ -912,22 +910,117 @@
       <w:pPr>
         <w:pStyle w:val="Heading1"/>
       </w:pPr>
-      <w:bookmarkStart w:id="1" w:name="_Toc496560633"/>
+      <w:bookmarkStart w:id="0" w:name="_Toc497033215"/>
       <w:r>
         <w:t>Executive Summary</w:t>
       </w:r>
+      <w:bookmarkEnd w:id="0"/>
+    </w:p>
+    <w:p/>
+    <w:p>
+      <w:r>
+        <w:t>I enrolled in</w:t>
+      </w:r>
+      <w:r>
+        <w:t xml:space="preserve"> this unit as part of my second semester study of Information Technology and Systems </w:t>
+      </w:r>
+      <w:r>
+        <w:t xml:space="preserve">at the University of Canberra. </w:t>
+      </w:r>
+      <w:r>
+        <w:t xml:space="preserve">My personal learning goals from this unit was to gain a sound understanding of Software Engineering and Software Development Lifecycle. With </w:t>
+      </w:r>
+      <w:r>
+        <w:t xml:space="preserve">its </w:t>
+      </w:r>
+      <w:r>
+        <w:t>emphasis on both theory and practice, the unit has provided a sound basis for further advanced studies in the field of software engineering.</w:t>
+      </w:r>
+    </w:p>
+    <w:p/>
+    <w:p>
+      <w:r>
+        <w:t>Having no previous experience of</w:t>
+      </w:r>
+      <w:r>
+        <w:t xml:space="preserve"> </w:t>
+      </w:r>
+      <w:r>
+        <w:t>software development in a team, u</w:t>
+      </w:r>
+      <w:r>
+        <w:t xml:space="preserve">ndertaking the group project was helpful in learning how the theories </w:t>
+      </w:r>
+      <w:r>
+        <w:t>introduced in the lecture</w:t>
+      </w:r>
+      <w:r>
+        <w:t>s</w:t>
+      </w:r>
+      <w:r>
+        <w:t xml:space="preserve"> </w:t>
+      </w:r>
+      <w:r>
+        <w:t>are applied in practice</w:t>
+      </w:r>
+      <w:r>
+        <w:t xml:space="preserve">. </w:t>
+      </w:r>
+      <w:r>
+        <w:t xml:space="preserve">It has helped me gain understanding of both technical and management aspect of software engineering. </w:t>
+      </w:r>
+      <w:r>
+        <w:t>A list of skills learned include project planning, scheduling, risk management, configuration management, software reuse, software testing and people management.</w:t>
+      </w:r>
+      <w:r>
+        <w:t xml:space="preserve"> Besides, I would like to improve my skills in Agile development methodologies and gain some additional hands-on experience on how these methodologies are implemented in an actual workplace.</w:t>
+      </w:r>
+    </w:p>
+    <w:p/>
+    <w:p>
+      <w:r>
+        <w:t xml:space="preserve">During the course of the group project, there were things that went well both at the group level and at an individual level, and also things that did not go so well. Not having dedicated enough time to work on initial plan has resulted in delays and changes later in the project. </w:t>
+      </w:r>
+      <w:r>
+        <w:t>Some of the technical decisions like not using a version control system has affected the project. My own lack of web programming competency has also resulted in delays in meeting the schedule.</w:t>
+      </w:r>
+      <w:r>
+        <w:t xml:space="preserve"> These issues helped highlight the importance of planning phase, and the need to have enough skills in a team.</w:t>
+      </w:r>
+    </w:p>
+    <w:p/>
+    <w:p>
+      <w:r>
+        <w:t xml:space="preserve">On the positive side, the group’s communication channel has been effective. </w:t>
+      </w:r>
+      <w:r>
+        <w:t xml:space="preserve">This is because we chose a platform (Instant Messaging app) that all the group members are familiar with. Personally, I was able to take the role of group coordinator </w:t>
+      </w:r>
+      <w:r>
+        <w:t>and schedule group meetings</w:t>
+      </w:r>
+      <w:r>
+        <w:t>, notify the members when certain datelines are due and document overall progress of the project through reports and notes.</w:t>
+      </w:r>
+    </w:p>
+    <w:p/>
+    <w:p>
+      <w:r>
+        <w:t xml:space="preserve">Overall, undertaking the unit has been both challenging and exciting. Many new concepts are </w:t>
+      </w:r>
+      <w:r>
+        <w:t>learned, some of which are put in practice in the group project. All the skills gained from the unit can be used in workplace environments in the future.</w:t>
+      </w:r>
+    </w:p>
+    <w:p>
+      <w:pPr>
+        <w:pStyle w:val="Heading1"/>
+      </w:pPr>
+      <w:bookmarkStart w:id="1" w:name="_Toc497033216"/>
+      <w:r>
+        <w:t>Individual Self-assessment &amp; Growth</w:t>
+      </w:r>
       <w:bookmarkEnd w:id="1"/>
-    </w:p>
-    <w:p/>
-    <w:p>
-      <w:pPr>
-        <w:pStyle w:val="Heading1"/>
-      </w:pPr>
-      <w:bookmarkStart w:id="2" w:name="_Toc496560634"/>
-      <w:r>
-        <w:t>Individual Self-assessment &amp; Growth</w:t>
-      </w:r>
-      <w:bookmarkEnd w:id="2"/>
     </w:p>
     <w:p/>
     <w:p>
@@ -1055,7 +1148,13 @@
     <w:p/>
     <w:p>
       <w:r>
-        <w:t>Following are some of the specific skills that I gained throughout the unit:</w:t>
+        <w:t xml:space="preserve">Following are </w:t>
+      </w:r>
+      <w:r>
+        <w:t>some of the specific skills</w:t>
+      </w:r>
+      <w:r>
+        <w:t xml:space="preserve"> I gained throughout the unit:</w:t>
       </w:r>
     </w:p>
     <w:p/>
@@ -1086,7 +1185,19 @@
         <w:t>mitted the</w:t>
       </w:r>
       <w:r>
-        <w:t xml:space="preserve"> Initial group project plan, we are not able to make a satisfactory schedule because we did not factor in these aspects. I used the schedule representation technique to update an improved version of the project schedule which was included in the mid-semester report.</w:t>
+        <w:t xml:space="preserve"> Initial group proj</w:t>
+      </w:r>
+      <w:r>
+        <w:t>ect plan, we were</w:t>
+      </w:r>
+      <w:r>
+        <w:t xml:space="preserve"> not able to make a satisfactory schedule because we did not fac</w:t>
+      </w:r>
+      <w:r>
+        <w:t>tor in these aspects. I used</w:t>
+      </w:r>
+      <w:r>
+        <w:t xml:space="preserve"> schedule representation technique to update an improved version of the project schedule which was included in the mid-semester report.</w:t>
       </w:r>
     </w:p>
     <w:p>
@@ -1112,7 +1223,13 @@
         <w:t xml:space="preserve"> – </w:t>
       </w:r>
       <w:r>
-        <w:t xml:space="preserve">Understanding personality types and having a healthy mix of people with different personalities is found to be very important during the course of the group project. All the group members are task oriented. We were more concerned about doing the individually assigned tasks rather than looking at the overall project scope and goals. I personally made an effort to </w:t>
+        <w:t xml:space="preserve">Understanding personality types and having a healthy mix of people with different personalities </w:t>
+      </w:r>
+      <w:r>
+        <w:t xml:space="preserve">and skills </w:t>
+      </w:r>
+      <w:r>
+        <w:t xml:space="preserve">is found to be very important during the course of the group project. All the group members are task oriented. We were more concerned about doing the individually assigned tasks rather than looking at the overall project scope and goals. I personally made an effort to </w:t>
       </w:r>
       <w:r>
         <w:t>initiate</w:t>
@@ -1146,7 +1263,13 @@
         <w:t xml:space="preserve"> </w:t>
       </w:r>
       <w:r>
-        <w:t xml:space="preserve">Working on a group project with people we have never met before is hard. It becomes harder when the common language all the members speak is not our first language. In an effort to improve my social and communication skills, I proposed and initiated our line of communication which included online instant messaging, face to face meeting on weekends and other meetings to practise group presentations. </w:t>
+        <w:t>Working on a group project with people we have never met before is hard. It becomes harder when the</w:t>
+      </w:r>
+      <w:r>
+        <w:t xml:space="preserve"> common language we</w:t>
+      </w:r>
+      <w:r>
+        <w:t xml:space="preserve"> speak is not our first language. In an effort to improve my social and communication skills, I proposed and initiated our line of communication which included online instant messaging, face to face meeting on weekends and other meetings to practise group presentations. </w:t>
       </w:r>
     </w:p>
     <w:p>
@@ -1170,7 +1293,13 @@
         <w:t>Report Writing skills</w:t>
       </w:r>
       <w:r>
-        <w:t xml:space="preserve"> – As the person assigned with the task of preparing and writing the group report, I had to learn how to write professional and formal reports. I used the skill I gained to write the mid-semester and final group report and this individual report. I am glad I could improve my writing skills </w:t>
+        <w:t xml:space="preserve"> – As the person assigned with the task of preparing and writing the group report</w:t>
+      </w:r>
+      <w:r>
+        <w:t>s</w:t>
+      </w:r>
+      <w:r>
+        <w:t xml:space="preserve">, I had to learn how to write professional and formal reports. I used the skill I gained to write the mid-semester and final group report and this individual report. I am glad I could improve my writing skills </w:t>
       </w:r>
       <w:r>
         <w:t>as I can use it in other units and also in work environment after completion of the course.</w:t>
@@ -1270,34 +1399,38 @@
           <w:numId w:val="2"/>
         </w:numPr>
         <w:rPr>
-          <w:color w:val="FF0000"/>
+          <w:color w:val="000000" w:themeColor="text1"/>
           <w:u w:val="single"/>
         </w:rPr>
       </w:pPr>
       <w:r>
         <w:rPr>
-          <w:color w:val="FF0000"/>
+          <w:color w:val="000000" w:themeColor="text1"/>
           <w:u w:val="single"/>
         </w:rPr>
         <w:t>Deployment to Production</w:t>
       </w:r>
       <w:r>
         <w:rPr>
-          <w:color w:val="FF0000"/>
+          <w:color w:val="000000" w:themeColor="text1"/>
         </w:rPr>
-        <w:t xml:space="preserve"> – I used software building and deployment skills to deploy the group project on a server on Amazon Web Services. This task entailed building, configuring and deploying a </w:t>
-      </w:r>
-      <w:proofErr w:type="spellStart"/>
+        <w:t xml:space="preserve"> – I used software building and deployment skills to deploy the group project on a server on Amazon Web Services. This task entailed building, co</w:t>
+      </w:r>
       <w:r>
         <w:rPr>
-          <w:color w:val="FF0000"/>
+          <w:color w:val="000000" w:themeColor="text1"/>
         </w:rPr>
-        <w:t>dotnet</w:t>
-      </w:r>
-      <w:proofErr w:type="spellEnd"/>
+        <w:t>nfiguring and deploying</w:t>
+      </w:r>
       <w:r>
         <w:rPr>
-          <w:color w:val="FF0000"/>
+          <w:color w:val="000000" w:themeColor="text1"/>
+        </w:rPr>
+        <w:t xml:space="preserve"> ASP.NET</w:t>
+      </w:r>
+      <w:r>
+        <w:rPr>
+          <w:color w:val="000000" w:themeColor="text1"/>
         </w:rPr>
         <w:t xml:space="preserve"> application on a public server.</w:t>
       </w:r>
@@ -1305,7 +1438,10 @@
     <w:p/>
     <w:p>
       <w:r>
-        <w:t>At this point of the unit, apart from the above mentioned skills, I have acquired an understanding of various concepts and skills</w:t>
+        <w:t>At the end of the</w:t>
+      </w:r>
+      <w:r>
+        <w:t xml:space="preserve"> the unit, apart from the above mentioned skills, I have acquired an understanding of various concepts and skills</w:t>
       </w:r>
       <w:r>
         <w:t>, some of which</w:t>
@@ -1519,63 +1655,203 @@
       <w:pPr>
         <w:pStyle w:val="Heading1"/>
       </w:pPr>
-      <w:bookmarkStart w:id="3" w:name="_Toc496560635"/>
+      <w:bookmarkStart w:id="2" w:name="_Toc497033217"/>
       <w:r>
         <w:t>What I did well in the Group Project</w:t>
       </w:r>
+      <w:bookmarkEnd w:id="2"/>
+    </w:p>
+    <w:p/>
+    <w:p>
+      <w:r>
+        <w:t>Personally, I was involved more in preparing the group project plan, project reports, arranging group meetings and deploying the final product on a public server.</w:t>
+      </w:r>
+    </w:p>
+    <w:p/>
+    <w:p>
+      <w:r>
+        <w:t xml:space="preserve">I was able to come up with a fairly tidy project schedule with enough room to accommodate change. </w:t>
+      </w:r>
+      <w:r>
+        <w:t xml:space="preserve">This was also helped by the fact that we chose to do a website as our project. I feel I also did well in managing and arranging group meetings for regular status updates, reminding the group members on upcoming deadlines and arranging time for the group to practice presentations. </w:t>
+      </w:r>
+    </w:p>
+    <w:p/>
+    <w:p>
+      <w:pPr>
+        <w:pStyle w:val="Heading1"/>
+      </w:pPr>
+      <w:bookmarkStart w:id="3" w:name="_Toc497033218"/>
+      <w:r>
+        <w:t>What I could have done differently in the Group Project</w:t>
+      </w:r>
       <w:bookmarkEnd w:id="3"/>
     </w:p>
     <w:p/>
     <w:p>
       <w:r>
-        <w:t>Personally, I was involved more in preparing the group project plan, project reports, arranging group meetings and deploying the final product on a public server.</w:t>
+        <w:t>One main thing that I could have done differently is the planning phase of the project. The group wasted some time unable to decide what to do for the project. I think I should have put in a little more effort in arranging few more group meetings which could have resulted in less time being wasted in the beginning of the project.</w:t>
       </w:r>
     </w:p>
     <w:p/>
     <w:p>
       <w:r>
-        <w:t xml:space="preserve">I was able to come up with a fairly tidy project schedule with enough room to accommodate change. </w:t>
-      </w:r>
-      <w:r>
-        <w:t>This was also helped by the fact that we chose to do a website as our project. I feel I also did well in managing and arranging group meetings for regular status updates, reminding the group members on upcoming deadlines and arranging time for the group to practice presentations. This has helped the project be on track.</w:t>
+        <w:t xml:space="preserve">The group project would also have benefitted if the members took some time to properly analyse our existing skills and choose an appropriate project accordingly. </w:t>
+      </w:r>
+      <w:r>
+        <w:t>W</w:t>
+      </w:r>
+      <w:r>
+        <w:t xml:space="preserve">e are not able to implement </w:t>
+      </w:r>
+      <w:r>
+        <w:t>an initially agreed scope because it involved integrat</w:t>
+      </w:r>
+      <w:r>
+        <w:t>ing a database with the website and the group members did not have the required skill.</w:t>
       </w:r>
     </w:p>
     <w:p/>
     <w:p>
+      <w:r>
+        <w:t xml:space="preserve">Another is the decision on use of version </w:t>
+      </w:r>
+      <w:r>
+        <w:t xml:space="preserve">control. If </w:t>
+      </w:r>
+      <w:r>
+        <w:t>I personally,</w:t>
+      </w:r>
+      <w:bookmarkStart w:id="4" w:name="_GoBack"/>
+      <w:bookmarkEnd w:id="4"/>
+      <w:r>
+        <w:t xml:space="preserve"> and also the </w:t>
+      </w:r>
+      <w:r>
+        <w:t>the group has spent some time learning a version control system, we would have been able to work more effectively with less issues in integrating each other’s work.</w:t>
+      </w:r>
+    </w:p>
+    <w:p>
       <w:pPr>
         <w:pStyle w:val="Heading1"/>
       </w:pPr>
-      <w:bookmarkStart w:id="4" w:name="_Toc496560636"/>
-      <w:r>
-        <w:t>What I could have done differently in the Group Project</w:t>
-      </w:r>
-      <w:bookmarkEnd w:id="4"/>
+      <w:bookmarkStart w:id="5" w:name="_Toc497033219"/>
+      <w:r>
+        <w:t>How else could I use things I have learnt in the unit</w:t>
+      </w:r>
+      <w:bookmarkEnd w:id="5"/>
     </w:p>
     <w:p/>
     <w:p>
       <w:r>
-        <w:t>One main thing that I could have done differently is the planning phase of the project. The group wasted some time unable to decide what to do for the project. I think I should have put in a little more effort in arranging few more group meetings which could have resulted in less time being wasted in the beginning of the project.</w:t>
-      </w:r>
-    </w:p>
-    <w:p>
-      <w:r>
-        <w:t xml:space="preserve">Another is the decision on use of version </w:t>
-      </w:r>
-      <w:r>
-        <w:t>control. If the group has spent some time learning a version control system, we would have been able to work more effectively with less issues in integrating each other’s work.</w:t>
-      </w:r>
-    </w:p>
-    <w:p>
-      <w:pPr>
-        <w:pStyle w:val="Heading1"/>
-      </w:pPr>
-      <w:bookmarkStart w:id="5" w:name="_Toc496560637"/>
-      <w:r>
-        <w:t>How else could I use things I have learnt in the unit</w:t>
-      </w:r>
-      <w:bookmarkEnd w:id="5"/>
+        <w:t>While the unit covered extensively on the aspects of software engineering, it was not feasible to use everything in the group project. For example, estimation of effort for the individual tasks, meeting with group members similar to agile daily scrum and extensive testing of the group project outcome was not possible because of conflicting available timings of group members, inability to estimate programming skill requirement for the project and the nature of the project itself.</w:t>
+      </w:r>
     </w:p>
     <w:p/>
+    <w:p>
+      <w:r>
+        <w:t>In my future work activities, I can foresee myself using following aspects of software engineering that I learnt in this unit:</w:t>
+      </w:r>
+    </w:p>
+    <w:p/>
+    <w:p>
+      <w:pPr>
+        <w:pStyle w:val="ListParagraph"/>
+        <w:numPr>
+          <w:ilvl w:val="0"/>
+          <w:numId w:val="6"/>
+        </w:numPr>
+      </w:pPr>
+      <w:r>
+        <w:rPr>
+          <w:u w:val="single"/>
+        </w:rPr>
+        <w:t>People management and communications</w:t>
+      </w:r>
+      <w:r>
+        <w:t>: As a manager leading a software development team, I would prioritize people management. I would ensure that a right mix of personal</w:t>
+      </w:r>
+      <w:r>
+        <w:t xml:space="preserve">ities are included in the team, set up conducive working environment, look into people’s motivation and introduce easy and effective communication channels in the team. I would also conduct other activities to build team cohesiveness like having a games night once a month and organizing events to celebrate achievements and milestones. </w:t>
+      </w:r>
+    </w:p>
+    <w:p/>
+    <w:p>
+      <w:pPr>
+        <w:pStyle w:val="ListParagraph"/>
+        <w:numPr>
+          <w:ilvl w:val="0"/>
+          <w:numId w:val="6"/>
+        </w:numPr>
+      </w:pPr>
+      <w:r>
+        <w:rPr>
+          <w:u w:val="single"/>
+        </w:rPr>
+        <w:t>Agile development methodology and tools</w:t>
+      </w:r>
+      <w:r>
+        <w:t xml:space="preserve">: In a small software development team undertaking a smaller project, I would use the agile development methodologies. From the initial planning phase, the team would seek active involvement from the customer </w:t>
+      </w:r>
+      <w:r>
+        <w:t xml:space="preserve">and </w:t>
+      </w:r>
+      <w:r>
+        <w:t xml:space="preserve">build good working relationships between the team and the customer. This will help establish clear requirements, </w:t>
+      </w:r>
+      <w:r>
+        <w:t xml:space="preserve">evaluate deliverables and provide frequent and timely feedback when requirements change. </w:t>
+      </w:r>
+      <w:r>
+        <w:t xml:space="preserve"> </w:t>
+      </w:r>
+      <w:r>
+        <w:t>Tools that automate task creation, estimation and assignment to team members will also be used. A screen displaying Kanban board and burndown chart can be used to keep track of the project progress which can be viewed by the whole team.</w:t>
+      </w:r>
+    </w:p>
+    <w:p/>
+    <w:p>
+      <w:pPr>
+        <w:pStyle w:val="ListParagraph"/>
+        <w:numPr>
+          <w:ilvl w:val="0"/>
+          <w:numId w:val="6"/>
+        </w:numPr>
+      </w:pPr>
+      <w:r>
+        <w:rPr>
+          <w:u w:val="single"/>
+        </w:rPr>
+        <w:t>Software Testing</w:t>
+      </w:r>
+      <w:r>
+        <w:t>:</w:t>
+      </w:r>
+      <w:r>
+        <w:t xml:space="preserve"> To maintain high standards of software quality, I would emphasize on the importance of software testing in my project</w:t>
+      </w:r>
+      <w:r>
+        <w:t>s</w:t>
+      </w:r>
+      <w:r>
+        <w:t xml:space="preserve">. </w:t>
+      </w:r>
+      <w:r>
+        <w:t>A test driven approach would be incorporated and t</w:t>
+      </w:r>
+      <w:r>
+        <w:t xml:space="preserve">he development team would </w:t>
+      </w:r>
+      <w:r>
+        <w:t>do unit testing.  An external testing t</w:t>
+      </w:r>
+      <w:r>
+        <w:t>eam would be recruited to do</w:t>
+      </w:r>
+      <w:r>
+        <w:t xml:space="preserve"> system testing. </w:t>
+      </w:r>
+    </w:p>
     <w:sectPr>
       <w:footerReference w:type="even" r:id="rId9"/>
       <w:footerReference w:type="default" r:id="rId10"/>
@@ -1920,6 +2196,95 @@
     </w:lvl>
   </w:abstractNum>
   <w:abstractNum w:abstractNumId="2">
+    <w:nsid w:val="24C14575"/>
+    <w:multiLevelType w:val="hybridMultilevel"/>
+    <w:tmpl w:val="E902852A"/>
+    <w:lvl w:ilvl="0" w:tplc="0C09000F">
+      <w:start w:val="1"/>
+      <w:numFmt w:val="decimal"/>
+      <w:lvlText w:val="%1."/>
+      <w:lvlJc w:val="left"/>
+      <w:pPr>
+        <w:ind w:left="720" w:hanging="360"/>
+      </w:pPr>
+      <w:rPr>
+        <w:rFonts w:hint="default"/>
+      </w:rPr>
+    </w:lvl>
+    <w:lvl w:ilvl="1" w:tplc="0C090019" w:tentative="1">
+      <w:start w:val="1"/>
+      <w:numFmt w:val="lowerLetter"/>
+      <w:lvlText w:val="%2."/>
+      <w:lvlJc w:val="left"/>
+      <w:pPr>
+        <w:ind w:left="1440" w:hanging="360"/>
+      </w:pPr>
+    </w:lvl>
+    <w:lvl w:ilvl="2" w:tplc="0C09001B" w:tentative="1">
+      <w:start w:val="1"/>
+      <w:numFmt w:val="lowerRoman"/>
+      <w:lvlText w:val="%3."/>
+      <w:lvlJc w:val="right"/>
+      <w:pPr>
+        <w:ind w:left="2160" w:hanging="180"/>
+      </w:pPr>
+    </w:lvl>
+    <w:lvl w:ilvl="3" w:tplc="0C09000F" w:tentative="1">
+      <w:start w:val="1"/>
+      <w:numFmt w:val="decimal"/>
+      <w:lvlText w:val="%4."/>
+      <w:lvlJc w:val="left"/>
+      <w:pPr>
+        <w:ind w:left="2880" w:hanging="360"/>
+      </w:pPr>
+    </w:lvl>
+    <w:lvl w:ilvl="4" w:tplc="0C090019" w:tentative="1">
+      <w:start w:val="1"/>
+      <w:numFmt w:val="lowerLetter"/>
+      <w:lvlText w:val="%5."/>
+      <w:lvlJc w:val="left"/>
+      <w:pPr>
+        <w:ind w:left="3600" w:hanging="360"/>
+      </w:pPr>
+    </w:lvl>
+    <w:lvl w:ilvl="5" w:tplc="0C09001B" w:tentative="1">
+      <w:start w:val="1"/>
+      <w:numFmt w:val="lowerRoman"/>
+      <w:lvlText w:val="%6."/>
+      <w:lvlJc w:val="right"/>
+      <w:pPr>
+        <w:ind w:left="4320" w:hanging="180"/>
+      </w:pPr>
+    </w:lvl>
+    <w:lvl w:ilvl="6" w:tplc="0C09000F" w:tentative="1">
+      <w:start w:val="1"/>
+      <w:numFmt w:val="decimal"/>
+      <w:lvlText w:val="%7."/>
+      <w:lvlJc w:val="left"/>
+      <w:pPr>
+        <w:ind w:left="5040" w:hanging="360"/>
+      </w:pPr>
+    </w:lvl>
+    <w:lvl w:ilvl="7" w:tplc="0C090019" w:tentative="1">
+      <w:start w:val="1"/>
+      <w:numFmt w:val="lowerLetter"/>
+      <w:lvlText w:val="%8."/>
+      <w:lvlJc w:val="left"/>
+      <w:pPr>
+        <w:ind w:left="5760" w:hanging="360"/>
+      </w:pPr>
+    </w:lvl>
+    <w:lvl w:ilvl="8" w:tplc="0C09001B" w:tentative="1">
+      <w:start w:val="1"/>
+      <w:numFmt w:val="lowerRoman"/>
+      <w:lvlText w:val="%9."/>
+      <w:lvlJc w:val="right"/>
+      <w:pPr>
+        <w:ind w:left="6480" w:hanging="180"/>
+      </w:pPr>
+    </w:lvl>
+  </w:abstractNum>
+  <w:abstractNum w:abstractNumId="3">
     <w:nsid w:val="2AC87F62"/>
     <w:multiLevelType w:val="hybridMultilevel"/>
     <w:tmpl w:val="6630998E"/>
@@ -2005,7 +2370,7 @@
       </w:pPr>
     </w:lvl>
   </w:abstractNum>
-  <w:abstractNum w:abstractNumId="3">
+  <w:abstractNum w:abstractNumId="4">
     <w:nsid w:val="3BF72674"/>
     <w:multiLevelType w:val="hybridMultilevel"/>
     <w:tmpl w:val="F3A47C46"/>
@@ -2094,7 +2459,7 @@
       </w:pPr>
     </w:lvl>
   </w:abstractNum>
-  <w:abstractNum w:abstractNumId="4">
+  <w:abstractNum w:abstractNumId="5">
     <w:nsid w:val="76E27E6B"/>
     <w:multiLevelType w:val="hybridMultilevel"/>
     <w:tmpl w:val="D7DA8818"/>
@@ -2184,7 +2549,7 @@
     </w:lvl>
   </w:abstractNum>
   <w:num w:numId="1">
-    <w:abstractNumId w:val="2"/>
+    <w:abstractNumId w:val="3"/>
   </w:num>
   <w:num w:numId="2">
     <w:abstractNumId w:val="1"/>
@@ -2193,10 +2558,13 @@
     <w:abstractNumId w:val="0"/>
   </w:num>
   <w:num w:numId="4">
-    <w:abstractNumId w:val="3"/>
+    <w:abstractNumId w:val="4"/>
   </w:num>
   <w:num w:numId="5">
-    <w:abstractNumId w:val="4"/>
+    <w:abstractNumId w:val="5"/>
+  </w:num>
+  <w:num w:numId="6">
+    <w:abstractNumId w:val="2"/>
   </w:num>
 </w:numbering>
 </file>
@@ -3234,7 +3602,7 @@
 </file>
 
 <file path=customXml/itemProps2.xml><?xml version="1.0" encoding="utf-8"?>
-<ds:datastoreItem xmlns:ds="http://schemas.openxmlformats.org/officeDocument/2006/customXml" ds:itemID="{95E2D88F-AF6A-EE4C-A5E7-4E9178679542}">
+<ds:datastoreItem xmlns:ds="http://schemas.openxmlformats.org/officeDocument/2006/customXml" ds:itemID="{2668558E-5571-4F43-A14B-D2B5F7174824}">
   <ds:schemaRefs>
     <ds:schemaRef ds:uri="http://schemas.openxmlformats.org/officeDocument/2006/bibliography"/>
   </ds:schemaRefs>

</xml_diff>